<commit_message>
Completed task 6 and the report
</commit_message>
<xml_diff>
--- a/06 - Lab - Graphs, Search and Rules/Task 6 - Graphs, Search and Rules.docx
+++ b/06 - Lab - Graphs, Search and Rules/Task 6 - Graphs, Search and Rules.docx
@@ -462,14 +462,27 @@
       <w:r>
         <w:t xml:space="preserve">Table </w:t>
       </w:r>
-      <w:fldSimple w:instr=" SEQ Table \* ARABIC ">
-        <w:r>
-          <w:rPr>
-            <w:noProof/>
-          </w:rPr>
-          <w:t>1</w:t>
-        </w:r>
-      </w:fldSimple>
+      <w:r>
+        <w:fldChar w:fldCharType="begin"/>
+      </w:r>
+      <w:r>
+        <w:instrText xml:space="preserve"> SEQ Table \* ARABIC </w:instrText>
+      </w:r>
+      <w:r>
+        <w:fldChar w:fldCharType="separate"/>
+      </w:r>
+      <w:r>
+        <w:rPr>
+          <w:noProof/>
+        </w:rPr>
+        <w:t>1</w:t>
+      </w:r>
+      <w:r>
+        <w:rPr>
+          <w:noProof/>
+        </w:rPr>
+        <w:fldChar w:fldCharType="end"/>
+      </w:r>
       <w:r>
         <w:t>: Comparison of the results of the pure random and non-reversing random searches</w:t>
       </w:r>
@@ -882,13 +895,7 @@
               <w:jc w:val="left"/>
             </w:pPr>
             <w:r>
-              <w:t>Random</w:t>
-            </w:r>
-            <w:r>
-              <w:t>,</w:t>
-            </w:r>
-            <w:r>
-              <w:t xml:space="preserve"> Non-Reversing</w:t>
+              <w:t>Random, Non-Reversing</w:t>
             </w:r>
           </w:p>
         </w:tc>
@@ -1095,7 +1102,7 @@
         <mc:AlternateContent>
           <mc:Choice Requires="wps">
             <w:drawing>
-              <wp:anchor distT="0" distB="0" distL="114300" distR="114300" simplePos="0" relativeHeight="251667456" behindDoc="1" locked="0" layoutInCell="1" allowOverlap="1" wp14:anchorId="3A31A9B6" wp14:editId="547D6812">
+              <wp:anchor distT="0" distB="0" distL="114300" distR="114300" simplePos="0" relativeHeight="251667456" behindDoc="1" locked="0" layoutInCell="1" allowOverlap="1" wp14:anchorId="3A31A9B6" wp14:editId="60B9ADC1">
                 <wp:simplePos x="0" y="0"/>
                 <wp:positionH relativeFrom="column">
                   <wp:posOffset>0</wp:posOffset>
@@ -1303,19 +1310,30 @@
                             <w:r>
                               <w:t xml:space="preserve">Figure </w:t>
                             </w:r>
-                            <w:fldSimple w:instr=" SEQ Figure \* ARABIC ">
-                              <w:r>
-                                <w:rPr>
-                                  <w:noProof/>
-                                </w:rPr>
-                                <w:t>2</w:t>
-                              </w:r>
-                            </w:fldSimple>
+                            <w:r>
+                              <w:fldChar w:fldCharType="begin"/>
+                            </w:r>
+                            <w:r>
+                              <w:instrText xml:space="preserve"> SEQ Figure \* ARABIC </w:instrText>
+                            </w:r>
+                            <w:r>
+                              <w:fldChar w:fldCharType="separate"/>
+                            </w:r>
+                            <w:r>
+                              <w:rPr>
+                                <w:noProof/>
+                              </w:rPr>
+                              <w:t>1</w:t>
+                            </w:r>
+                            <w:r>
+                              <w:rPr>
+                                <w:noProof/>
+                              </w:rPr>
+                              <w:fldChar w:fldCharType="end"/>
+                            </w:r>
                             <w:r>
                               <w:t>: Towers of Hanoi recursion with n = 3</w:t>
                             </w:r>
-                            <w:bookmarkStart w:id="0" w:name="_GoBack"/>
-                            <w:bookmarkEnd w:id="0"/>
                           </w:p>
                         </w:txbxContent>
                       </wps:txbx>
@@ -1346,19 +1364,30 @@
                       <w:r>
                         <w:t xml:space="preserve">Figure </w:t>
                       </w:r>
-                      <w:fldSimple w:instr=" SEQ Figure \* ARABIC ">
-                        <w:r>
-                          <w:rPr>
-                            <w:noProof/>
-                          </w:rPr>
-                          <w:t>2</w:t>
-                        </w:r>
-                      </w:fldSimple>
+                      <w:r>
+                        <w:fldChar w:fldCharType="begin"/>
+                      </w:r>
+                      <w:r>
+                        <w:instrText xml:space="preserve"> SEQ Figure \* ARABIC </w:instrText>
+                      </w:r>
+                      <w:r>
+                        <w:fldChar w:fldCharType="separate"/>
+                      </w:r>
+                      <w:r>
+                        <w:rPr>
+                          <w:noProof/>
+                        </w:rPr>
+                        <w:t>1</w:t>
+                      </w:r>
+                      <w:r>
+                        <w:rPr>
+                          <w:noProof/>
+                        </w:rPr>
+                        <w:fldChar w:fldCharType="end"/>
+                      </w:r>
                       <w:r>
                         <w:t>: Towers of Hanoi recursion with n = 3</w:t>
                       </w:r>
-                      <w:bookmarkStart w:id="1" w:name="_GoBack"/>
-                      <w:bookmarkEnd w:id="1"/>
                     </w:p>
                   </w:txbxContent>
                 </v:textbox>
@@ -1431,7 +1460,1230 @@
         <w:t xml:space="preserve"> and tested it against the default n = 3 scenario and an n =5 scenario.</w:t>
       </w:r>
     </w:p>
+    <w:p>
+      <w:pPr>
+        <w:pStyle w:val="Heading1"/>
+      </w:pPr>
+      <w:r>
+        <w:lastRenderedPageBreak/>
+        <w:t>Water Jug Problem: Asserts</w:t>
+      </w:r>
+    </w:p>
+    <w:p>
+      <w:r>
+        <w:rPr>
+          <w:noProof/>
+        </w:rPr>
+        <mc:AlternateContent>
+          <mc:Choice Requires="wps">
+            <w:drawing>
+              <wp:anchor distT="0" distB="0" distL="114300" distR="114300" simplePos="0" relativeHeight="251671552" behindDoc="1" locked="0" layoutInCell="1" allowOverlap="1" wp14:anchorId="77894285" wp14:editId="52F5AEC3">
+                <wp:simplePos x="0" y="0"/>
+                <wp:positionH relativeFrom="column">
+                  <wp:posOffset>0</wp:posOffset>
+                </wp:positionH>
+                <wp:positionV relativeFrom="paragraph">
+                  <wp:posOffset>1699260</wp:posOffset>
+                </wp:positionV>
+                <wp:extent cx="5731510" cy="635"/>
+                <wp:effectExtent l="0" t="0" r="0" b="0"/>
+                <wp:wrapTight wrapText="bothSides">
+                  <wp:wrapPolygon edited="0">
+                    <wp:start x="0" y="0"/>
+                    <wp:lineTo x="0" y="21600"/>
+                    <wp:lineTo x="21600" y="21600"/>
+                    <wp:lineTo x="21600" y="0"/>
+                  </wp:wrapPolygon>
+                </wp:wrapTight>
+                <wp:docPr id="6" name="Text Box 6"/>
+                <wp:cNvGraphicFramePr/>
+                <a:graphic xmlns:a="http://schemas.openxmlformats.org/drawingml/2006/main">
+                  <a:graphicData uri="http://schemas.microsoft.com/office/word/2010/wordprocessingShape">
+                    <wps:wsp>
+                      <wps:cNvSpPr txBox="1"/>
+                      <wps:spPr>
+                        <a:xfrm>
+                          <a:off x="0" y="0"/>
+                          <a:ext cx="5731510" cy="635"/>
+                        </a:xfrm>
+                        <a:prstGeom prst="rect">
+                          <a:avLst/>
+                        </a:prstGeom>
+                        <a:solidFill>
+                          <a:prstClr val="white"/>
+                        </a:solidFill>
+                        <a:ln>
+                          <a:noFill/>
+                        </a:ln>
+                      </wps:spPr>
+                      <wps:txbx>
+                        <w:txbxContent>
+                          <w:p>
+                            <w:pPr>
+                              <w:pStyle w:val="Caption"/>
+                              <w:rPr>
+                                <w:noProof/>
+                              </w:rPr>
+                            </w:pPr>
+                            <w:r>
+                              <w:t xml:space="preserve">Figure 3: The results of the fixed </w:t>
+                            </w:r>
+                            <w:proofErr w:type="spellStart"/>
+                            <w:r>
+                              <w:t>asserts</w:t>
+                            </w:r>
+                            <w:proofErr w:type="spellEnd"/>
+                            <w:r>
+                              <w:t xml:space="preserve"> of the water jug problem.</w:t>
+                            </w:r>
+                          </w:p>
+                        </w:txbxContent>
+                      </wps:txbx>
+                      <wps:bodyPr rot="0" spcFirstLastPara="0" vertOverflow="overflow" horzOverflow="overflow" vert="horz" wrap="square" lIns="0" tIns="0" rIns="0" bIns="0" numCol="1" spcCol="0" rtlCol="0" fromWordArt="0" anchor="t" anchorCtr="0" forceAA="0" compatLnSpc="1">
+                        <a:prstTxWarp prst="textNoShape">
+                          <a:avLst/>
+                        </a:prstTxWarp>
+                        <a:spAutoFit/>
+                      </wps:bodyPr>
+                    </wps:wsp>
+                  </a:graphicData>
+                </a:graphic>
+              </wp:anchor>
+            </w:drawing>
+          </mc:Choice>
+          <mc:Fallback>
+            <w:pict>
+              <v:shape w14:anchorId="77894285" id="Text Box 6" o:spid="_x0000_s1028" type="#_x0000_t202" style="position:absolute;left:0;text-align:left;margin-left:0;margin-top:133.8pt;width:451.3pt;height:.05pt;z-index:-251644928;visibility:visible;mso-wrap-style:square;mso-wrap-distance-left:9pt;mso-wrap-distance-top:0;mso-wrap-distance-right:9pt;mso-wrap-distance-bottom:0;mso-position-horizontal:absolute;mso-position-horizontal-relative:text;mso-position-vertical:absolute;mso-position-vertical-relative:text;v-text-anchor:top" o:gfxdata="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" stroked="f">
+                <v:textbox style="mso-fit-shape-to-text:t" inset="0,0,0,0">
+                  <w:txbxContent>
+                    <w:p>
+                      <w:pPr>
+                        <w:pStyle w:val="Caption"/>
+                        <w:rPr>
+                          <w:noProof/>
+                        </w:rPr>
+                      </w:pPr>
+                      <w:r>
+                        <w:t xml:space="preserve">Figure 3: The results of the fixed </w:t>
+                      </w:r>
+                      <w:proofErr w:type="spellStart"/>
+                      <w:r>
+                        <w:t>asserts</w:t>
+                      </w:r>
+                      <w:proofErr w:type="spellEnd"/>
+                      <w:r>
+                        <w:t xml:space="preserve"> of the water jug problem.</w:t>
+                      </w:r>
+                    </w:p>
+                  </w:txbxContent>
+                </v:textbox>
+                <w10:wrap type="tight"/>
+              </v:shape>
+            </w:pict>
+          </mc:Fallback>
+        </mc:AlternateContent>
+      </w:r>
+      <w:r>
+        <w:rPr>
+          <w:noProof/>
+        </w:rPr>
+        <w:drawing>
+          <wp:anchor distT="0" distB="0" distL="114300" distR="114300" simplePos="0" relativeHeight="251669504" behindDoc="0" locked="0" layoutInCell="1" allowOverlap="1" wp14:anchorId="5D7563A5" wp14:editId="44556287">
+            <wp:simplePos x="0" y="0"/>
+            <wp:positionH relativeFrom="column">
+              <wp:posOffset>0</wp:posOffset>
+            </wp:positionH>
+            <wp:positionV relativeFrom="paragraph">
+              <wp:posOffset>398780</wp:posOffset>
+            </wp:positionV>
+            <wp:extent cx="5731510" cy="1243330"/>
+            <wp:effectExtent l="0" t="0" r="2540" b="0"/>
+            <wp:wrapTight wrapText="bothSides">
+              <wp:wrapPolygon edited="0">
+                <wp:start x="0" y="0"/>
+                <wp:lineTo x="0" y="21181"/>
+                <wp:lineTo x="21538" y="21181"/>
+                <wp:lineTo x="21538" y="0"/>
+                <wp:lineTo x="0" y="0"/>
+              </wp:wrapPolygon>
+            </wp:wrapTight>
+            <wp:docPr id="4" name="Picture 4"/>
+            <wp:cNvGraphicFramePr>
+              <a:graphicFrameLocks xmlns:a="http://schemas.openxmlformats.org/drawingml/2006/main" noChangeAspect="1"/>
+            </wp:cNvGraphicFramePr>
+            <a:graphic xmlns:a="http://schemas.openxmlformats.org/drawingml/2006/main">
+              <a:graphicData uri="http://schemas.openxmlformats.org/drawingml/2006/picture">
+                <pic:pic xmlns:pic="http://schemas.openxmlformats.org/drawingml/2006/picture">
+                  <pic:nvPicPr>
+                    <pic:cNvPr id="1" name=""/>
+                    <pic:cNvPicPr/>
+                  </pic:nvPicPr>
+                  <pic:blipFill>
+                    <a:blip r:embed="rId7"/>
+                    <a:stretch>
+                      <a:fillRect/>
+                    </a:stretch>
+                  </pic:blipFill>
+                  <pic:spPr>
+                    <a:xfrm>
+                      <a:off x="0" y="0"/>
+                      <a:ext cx="5731510" cy="1243330"/>
+                    </a:xfrm>
+                    <a:prstGeom prst="rect">
+                      <a:avLst/>
+                    </a:prstGeom>
+                  </pic:spPr>
+                </pic:pic>
+              </a:graphicData>
+            </a:graphic>
+          </wp:anchor>
+        </w:drawing>
+      </w:r>
+      <w:r>
+        <w:t>I fixed the assert values such that they would be appropriate for the changes made to the contents of the jugs:</w:t>
+      </w:r>
+    </w:p>
+    <w:p>
+      <w:pPr>
+        <w:pStyle w:val="Heading1"/>
+      </w:pPr>
+      <w:r>
+        <w:t>Water Jug Problem: Solving with a Sequence</w:t>
+      </w:r>
+    </w:p>
+    <w:p>
+      <w:r>
+        <w:rPr>
+          <w:noProof/>
+        </w:rPr>
+        <mc:AlternateContent>
+          <mc:Choice Requires="wps">
+            <w:drawing>
+              <wp:anchor distT="0" distB="0" distL="114300" distR="114300" simplePos="0" relativeHeight="251675648" behindDoc="1" locked="0" layoutInCell="1" allowOverlap="1" wp14:anchorId="50D1A281" wp14:editId="6DCA184E">
+                <wp:simplePos x="0" y="0"/>
+                <wp:positionH relativeFrom="column">
+                  <wp:posOffset>0</wp:posOffset>
+                </wp:positionH>
+                <wp:positionV relativeFrom="paragraph">
+                  <wp:posOffset>1400175</wp:posOffset>
+                </wp:positionV>
+                <wp:extent cx="5731510" cy="190500"/>
+                <wp:effectExtent l="0" t="0" r="2540" b="0"/>
+                <wp:wrapTight wrapText="bothSides">
+                  <wp:wrapPolygon edited="0">
+                    <wp:start x="0" y="0"/>
+                    <wp:lineTo x="0" y="19440"/>
+                    <wp:lineTo x="21538" y="19440"/>
+                    <wp:lineTo x="21538" y="0"/>
+                    <wp:lineTo x="0" y="0"/>
+                  </wp:wrapPolygon>
+                </wp:wrapTight>
+                <wp:docPr id="8" name="Text Box 8"/>
+                <wp:cNvGraphicFramePr/>
+                <a:graphic xmlns:a="http://schemas.openxmlformats.org/drawingml/2006/main">
+                  <a:graphicData uri="http://schemas.microsoft.com/office/word/2010/wordprocessingShape">
+                    <wps:wsp>
+                      <wps:cNvSpPr txBox="1"/>
+                      <wps:spPr>
+                        <a:xfrm>
+                          <a:off x="0" y="0"/>
+                          <a:ext cx="5731510" cy="190500"/>
+                        </a:xfrm>
+                        <a:prstGeom prst="rect">
+                          <a:avLst/>
+                        </a:prstGeom>
+                        <a:solidFill>
+                          <a:prstClr val="white"/>
+                        </a:solidFill>
+                        <a:ln>
+                          <a:noFill/>
+                        </a:ln>
+                      </wps:spPr>
+                      <wps:txbx>
+                        <w:txbxContent>
+                          <w:p>
+                            <w:pPr>
+                              <w:pStyle w:val="Caption"/>
+                              <w:rPr>
+                                <w:noProof/>
+                              </w:rPr>
+                            </w:pPr>
+                            <w:r>
+                              <w:t xml:space="preserve">Figure 4: The results of </w:t>
+                            </w:r>
+                            <w:r>
+                              <w:t>sequence 1 being completed</w:t>
+                            </w:r>
+                            <w:r>
+                              <w:t>.</w:t>
+                            </w:r>
+                          </w:p>
+                        </w:txbxContent>
+                      </wps:txbx>
+                      <wps:bodyPr rot="0" spcFirstLastPara="0" vertOverflow="overflow" horzOverflow="overflow" vert="horz" wrap="square" lIns="0" tIns="0" rIns="0" bIns="0" numCol="1" spcCol="0" rtlCol="0" fromWordArt="0" anchor="t" anchorCtr="0" forceAA="0" compatLnSpc="1">
+                        <a:prstTxWarp prst="textNoShape">
+                          <a:avLst/>
+                        </a:prstTxWarp>
+                        <a:noAutofit/>
+                      </wps:bodyPr>
+                    </wps:wsp>
+                  </a:graphicData>
+                </a:graphic>
+                <wp14:sizeRelV relativeFrom="margin">
+                  <wp14:pctHeight>0</wp14:pctHeight>
+                </wp14:sizeRelV>
+              </wp:anchor>
+            </w:drawing>
+          </mc:Choice>
+          <mc:Fallback>
+            <w:pict>
+              <v:shape w14:anchorId="50D1A281" id="Text Box 8" o:spid="_x0000_s1029" type="#_x0000_t202" style="position:absolute;left:0;text-align:left;margin-left:0;margin-top:110.25pt;width:451.3pt;height:15pt;z-index:-251640832;visibility:visible;mso-wrap-style:square;mso-height-percent:0;mso-wrap-distance-left:9pt;mso-wrap-distance-top:0;mso-wrap-distance-right:9pt;mso-wrap-distance-bottom:0;mso-position-horizontal:absolute;mso-position-horizontal-relative:text;mso-position-vertical:absolute;mso-position-vertical-relative:text;mso-height-percent:0;mso-height-relative:margin;v-text-anchor:top" o:gfxdata="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" stroked="f">
+                <v:textbox inset="0,0,0,0">
+                  <w:txbxContent>
+                    <w:p>
+                      <w:pPr>
+                        <w:pStyle w:val="Caption"/>
+                        <w:rPr>
+                          <w:noProof/>
+                        </w:rPr>
+                      </w:pPr>
+                      <w:r>
+                        <w:t xml:space="preserve">Figure 4: The results of </w:t>
+                      </w:r>
+                      <w:r>
+                        <w:t>sequence 1 being completed</w:t>
+                      </w:r>
+                      <w:r>
+                        <w:t>.</w:t>
+                      </w:r>
+                    </w:p>
+                  </w:txbxContent>
+                </v:textbox>
+                <w10:wrap type="tight"/>
+              </v:shape>
+            </w:pict>
+          </mc:Fallback>
+        </mc:AlternateContent>
+      </w:r>
+      <w:r>
+        <w:rPr>
+          <w:noProof/>
+        </w:rPr>
+        <w:drawing>
+          <wp:anchor distT="0" distB="0" distL="114300" distR="114300" simplePos="0" relativeHeight="251673600" behindDoc="0" locked="0" layoutInCell="1" allowOverlap="1" wp14:anchorId="5DC652E2" wp14:editId="7D1362C4">
+            <wp:simplePos x="0" y="0"/>
+            <wp:positionH relativeFrom="column">
+              <wp:posOffset>0</wp:posOffset>
+            </wp:positionH>
+            <wp:positionV relativeFrom="paragraph">
+              <wp:posOffset>386715</wp:posOffset>
+            </wp:positionV>
+            <wp:extent cx="5731510" cy="958215"/>
+            <wp:effectExtent l="0" t="0" r="2540" b="0"/>
+            <wp:wrapTight wrapText="bothSides">
+              <wp:wrapPolygon edited="0">
+                <wp:start x="0" y="0"/>
+                <wp:lineTo x="0" y="21042"/>
+                <wp:lineTo x="21538" y="21042"/>
+                <wp:lineTo x="21538" y="0"/>
+                <wp:lineTo x="0" y="0"/>
+              </wp:wrapPolygon>
+            </wp:wrapTight>
+            <wp:docPr id="7" name="Picture 7"/>
+            <wp:cNvGraphicFramePr>
+              <a:graphicFrameLocks xmlns:a="http://schemas.openxmlformats.org/drawingml/2006/main" noChangeAspect="1"/>
+            </wp:cNvGraphicFramePr>
+            <a:graphic xmlns:a="http://schemas.openxmlformats.org/drawingml/2006/main">
+              <a:graphicData uri="http://schemas.openxmlformats.org/drawingml/2006/picture">
+                <pic:pic xmlns:pic="http://schemas.openxmlformats.org/drawingml/2006/picture">
+                  <pic:nvPicPr>
+                    <pic:cNvPr id="1" name=""/>
+                    <pic:cNvPicPr/>
+                  </pic:nvPicPr>
+                  <pic:blipFill>
+                    <a:blip r:embed="rId8"/>
+                    <a:stretch>
+                      <a:fillRect/>
+                    </a:stretch>
+                  </pic:blipFill>
+                  <pic:spPr>
+                    <a:xfrm>
+                      <a:off x="0" y="0"/>
+                      <a:ext cx="5731510" cy="958215"/>
+                    </a:xfrm>
+                    <a:prstGeom prst="rect">
+                      <a:avLst/>
+                    </a:prstGeom>
+                  </pic:spPr>
+                </pic:pic>
+              </a:graphicData>
+            </a:graphic>
+          </wp:anchor>
+        </w:drawing>
+      </w:r>
+      <w:r>
+        <w:t>I added the last pour statement to sequence 1 such that the sequence would leave the 5-litre jug filled with 4 litres:</w:t>
+      </w:r>
+    </w:p>
+    <w:p>
+      <w:r>
+        <w:rPr>
+          <w:noProof/>
+        </w:rPr>
+        <mc:AlternateContent>
+          <mc:Choice Requires="wps">
+            <w:drawing>
+              <wp:anchor distT="0" distB="0" distL="114300" distR="114300" simplePos="0" relativeHeight="251679744" behindDoc="1" locked="0" layoutInCell="1" allowOverlap="1" wp14:anchorId="71B2C272" wp14:editId="04DBFEF5">
+                <wp:simplePos x="0" y="0"/>
+                <wp:positionH relativeFrom="column">
+                  <wp:posOffset>0</wp:posOffset>
+                </wp:positionH>
+                <wp:positionV relativeFrom="paragraph">
+                  <wp:posOffset>2814320</wp:posOffset>
+                </wp:positionV>
+                <wp:extent cx="5731510" cy="190500"/>
+                <wp:effectExtent l="0" t="0" r="2540" b="0"/>
+                <wp:wrapTight wrapText="bothSides">
+                  <wp:wrapPolygon edited="0">
+                    <wp:start x="0" y="0"/>
+                    <wp:lineTo x="0" y="19440"/>
+                    <wp:lineTo x="21538" y="19440"/>
+                    <wp:lineTo x="21538" y="0"/>
+                    <wp:lineTo x="0" y="0"/>
+                  </wp:wrapPolygon>
+                </wp:wrapTight>
+                <wp:docPr id="10" name="Text Box 10"/>
+                <wp:cNvGraphicFramePr/>
+                <a:graphic xmlns:a="http://schemas.openxmlformats.org/drawingml/2006/main">
+                  <a:graphicData uri="http://schemas.microsoft.com/office/word/2010/wordprocessingShape">
+                    <wps:wsp>
+                      <wps:cNvSpPr txBox="1"/>
+                      <wps:spPr>
+                        <a:xfrm>
+                          <a:off x="0" y="0"/>
+                          <a:ext cx="5731510" cy="190500"/>
+                        </a:xfrm>
+                        <a:prstGeom prst="rect">
+                          <a:avLst/>
+                        </a:prstGeom>
+                        <a:solidFill>
+                          <a:prstClr val="white"/>
+                        </a:solidFill>
+                        <a:ln>
+                          <a:noFill/>
+                        </a:ln>
+                      </wps:spPr>
+                      <wps:txbx>
+                        <w:txbxContent>
+                          <w:p>
+                            <w:pPr>
+                              <w:pStyle w:val="Caption"/>
+                              <w:rPr>
+                                <w:noProof/>
+                              </w:rPr>
+                            </w:pPr>
+                            <w:r>
+                              <w:t>Figure 5: The results of sequence 2 being completed.</w:t>
+                            </w:r>
+                          </w:p>
+                        </w:txbxContent>
+                      </wps:txbx>
+                      <wps:bodyPr rot="0" spcFirstLastPara="0" vertOverflow="overflow" horzOverflow="overflow" vert="horz" wrap="square" lIns="0" tIns="0" rIns="0" bIns="0" numCol="1" spcCol="0" rtlCol="0" fromWordArt="0" anchor="t" anchorCtr="0" forceAA="0" compatLnSpc="1">
+                        <a:prstTxWarp prst="textNoShape">
+                          <a:avLst/>
+                        </a:prstTxWarp>
+                        <a:noAutofit/>
+                      </wps:bodyPr>
+                    </wps:wsp>
+                  </a:graphicData>
+                </a:graphic>
+                <wp14:sizeRelV relativeFrom="margin">
+                  <wp14:pctHeight>0</wp14:pctHeight>
+                </wp14:sizeRelV>
+              </wp:anchor>
+            </w:drawing>
+          </mc:Choice>
+          <mc:Fallback>
+            <w:pict>
+              <v:shape w14:anchorId="71B2C272" id="Text Box 10" o:spid="_x0000_s1030" type="#_x0000_t202" style="position:absolute;left:0;text-align:left;margin-left:0;margin-top:221.6pt;width:451.3pt;height:15pt;z-index:-251636736;visibility:visible;mso-wrap-style:square;mso-height-percent:0;mso-wrap-distance-left:9pt;mso-wrap-distance-top:0;mso-wrap-distance-right:9pt;mso-wrap-distance-bottom:0;mso-position-horizontal:absolute;mso-position-horizontal-relative:text;mso-position-vertical:absolute;mso-position-vertical-relative:text;mso-height-percent:0;mso-height-relative:margin;v-text-anchor:top" o:gfxdata="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" stroked="f">
+                <v:textbox inset="0,0,0,0">
+                  <w:txbxContent>
+                    <w:p>
+                      <w:pPr>
+                        <w:pStyle w:val="Caption"/>
+                        <w:rPr>
+                          <w:noProof/>
+                        </w:rPr>
+                      </w:pPr>
+                      <w:r>
+                        <w:t>Figure 5: The results of sequence 2 being completed.</w:t>
+                      </w:r>
+                    </w:p>
+                  </w:txbxContent>
+                </v:textbox>
+                <w10:wrap type="tight"/>
+              </v:shape>
+            </w:pict>
+          </mc:Fallback>
+        </mc:AlternateContent>
+      </w:r>
+      <w:r>
+        <w:rPr>
+          <w:noProof/>
+        </w:rPr>
+        <w:drawing>
+          <wp:anchor distT="0" distB="0" distL="114300" distR="114300" simplePos="0" relativeHeight="251677696" behindDoc="0" locked="0" layoutInCell="1" allowOverlap="1" wp14:anchorId="0573B03E" wp14:editId="38F75DF3">
+            <wp:simplePos x="0" y="0"/>
+            <wp:positionH relativeFrom="column">
+              <wp:posOffset>0</wp:posOffset>
+            </wp:positionH>
+            <wp:positionV relativeFrom="paragraph">
+              <wp:posOffset>1605280</wp:posOffset>
+            </wp:positionV>
+            <wp:extent cx="5731510" cy="1148715"/>
+            <wp:effectExtent l="0" t="0" r="2540" b="0"/>
+            <wp:wrapTight wrapText="bothSides">
+              <wp:wrapPolygon edited="0">
+                <wp:start x="0" y="0"/>
+                <wp:lineTo x="0" y="21134"/>
+                <wp:lineTo x="21538" y="21134"/>
+                <wp:lineTo x="21538" y="0"/>
+                <wp:lineTo x="0" y="0"/>
+              </wp:wrapPolygon>
+            </wp:wrapTight>
+            <wp:docPr id="9" name="Picture 9"/>
+            <wp:cNvGraphicFramePr>
+              <a:graphicFrameLocks xmlns:a="http://schemas.openxmlformats.org/drawingml/2006/main" noChangeAspect="1"/>
+            </wp:cNvGraphicFramePr>
+            <a:graphic xmlns:a="http://schemas.openxmlformats.org/drawingml/2006/main">
+              <a:graphicData uri="http://schemas.openxmlformats.org/drawingml/2006/picture">
+                <pic:pic xmlns:pic="http://schemas.openxmlformats.org/drawingml/2006/picture">
+                  <pic:nvPicPr>
+                    <pic:cNvPr id="1" name=""/>
+                    <pic:cNvPicPr/>
+                  </pic:nvPicPr>
+                  <pic:blipFill>
+                    <a:blip r:embed="rId9"/>
+                    <a:stretch>
+                      <a:fillRect/>
+                    </a:stretch>
+                  </pic:blipFill>
+                  <pic:spPr>
+                    <a:xfrm>
+                      <a:off x="0" y="0"/>
+                      <a:ext cx="5731510" cy="1148715"/>
+                    </a:xfrm>
+                    <a:prstGeom prst="rect">
+                      <a:avLst/>
+                    </a:prstGeom>
+                  </pic:spPr>
+                </pic:pic>
+              </a:graphicData>
+            </a:graphic>
+          </wp:anchor>
+        </w:drawing>
+      </w:r>
+      <w:r>
+        <w:t>Furthermore, I added the required statements to sequence 2 to achieve the same result:</w:t>
+      </w:r>
+    </w:p>
+    <w:p>
+      <w:pPr>
+        <w:pStyle w:val="Heading1"/>
+      </w:pPr>
+      <w:r>
+        <w:t>Water Jug Problem: Random Search</w:t>
+      </w:r>
+    </w:p>
+    <w:p>
+      <w:r>
+        <w:rPr>
+          <w:noProof/>
+        </w:rPr>
+        <mc:AlternateContent>
+          <mc:Choice Requires="wps">
+            <w:drawing>
+              <wp:anchor distT="0" distB="0" distL="114300" distR="114300" simplePos="0" relativeHeight="251683840" behindDoc="1" locked="0" layoutInCell="1" allowOverlap="1" wp14:anchorId="18D2C3E1" wp14:editId="32A407F9">
+                <wp:simplePos x="0" y="0"/>
+                <wp:positionH relativeFrom="column">
+                  <wp:posOffset>-47625</wp:posOffset>
+                </wp:positionH>
+                <wp:positionV relativeFrom="paragraph">
+                  <wp:posOffset>1824355</wp:posOffset>
+                </wp:positionV>
+                <wp:extent cx="5731510" cy="190500"/>
+                <wp:effectExtent l="0" t="0" r="2540" b="0"/>
+                <wp:wrapTight wrapText="bothSides">
+                  <wp:wrapPolygon edited="0">
+                    <wp:start x="0" y="0"/>
+                    <wp:lineTo x="0" y="19440"/>
+                    <wp:lineTo x="21538" y="19440"/>
+                    <wp:lineTo x="21538" y="0"/>
+                    <wp:lineTo x="0" y="0"/>
+                  </wp:wrapPolygon>
+                </wp:wrapTight>
+                <wp:docPr id="13" name="Text Box 13"/>
+                <wp:cNvGraphicFramePr/>
+                <a:graphic xmlns:a="http://schemas.openxmlformats.org/drawingml/2006/main">
+                  <a:graphicData uri="http://schemas.microsoft.com/office/word/2010/wordprocessingShape">
+                    <wps:wsp>
+                      <wps:cNvSpPr txBox="1"/>
+                      <wps:spPr>
+                        <a:xfrm>
+                          <a:off x="0" y="0"/>
+                          <a:ext cx="5731510" cy="190500"/>
+                        </a:xfrm>
+                        <a:prstGeom prst="rect">
+                          <a:avLst/>
+                        </a:prstGeom>
+                        <a:solidFill>
+                          <a:prstClr val="white"/>
+                        </a:solidFill>
+                        <a:ln>
+                          <a:noFill/>
+                        </a:ln>
+                      </wps:spPr>
+                      <wps:txbx>
+                        <w:txbxContent>
+                          <w:p>
+                            <w:pPr>
+                              <w:pStyle w:val="Caption"/>
+                              <w:rPr>
+                                <w:noProof/>
+                              </w:rPr>
+                            </w:pPr>
+                            <w:r>
+                              <w:t>Figure 6: An unsuccessful random search with limit 8000. Note the prevalence of (0, 0) states.</w:t>
+                            </w:r>
+                          </w:p>
+                        </w:txbxContent>
+                      </wps:txbx>
+                      <wps:bodyPr rot="0" spcFirstLastPara="0" vertOverflow="overflow" horzOverflow="overflow" vert="horz" wrap="square" lIns="0" tIns="0" rIns="0" bIns="0" numCol="1" spcCol="0" rtlCol="0" fromWordArt="0" anchor="t" anchorCtr="0" forceAA="0" compatLnSpc="1">
+                        <a:prstTxWarp prst="textNoShape">
+                          <a:avLst/>
+                        </a:prstTxWarp>
+                        <a:noAutofit/>
+                      </wps:bodyPr>
+                    </wps:wsp>
+                  </a:graphicData>
+                </a:graphic>
+                <wp14:sizeRelV relativeFrom="margin">
+                  <wp14:pctHeight>0</wp14:pctHeight>
+                </wp14:sizeRelV>
+              </wp:anchor>
+            </w:drawing>
+          </mc:Choice>
+          <mc:Fallback>
+            <w:pict>
+              <v:shape w14:anchorId="18D2C3E1" id="Text Box 13" o:spid="_x0000_s1031" type="#_x0000_t202" style="position:absolute;left:0;text-align:left;margin-left:-3.75pt;margin-top:143.65pt;width:451.3pt;height:15pt;z-index:-251632640;visibility:visible;mso-wrap-style:square;mso-height-percent:0;mso-wrap-distance-left:9pt;mso-wrap-distance-top:0;mso-wrap-distance-right:9pt;mso-wrap-distance-bottom:0;mso-position-horizontal:absolute;mso-position-horizontal-relative:text;mso-position-vertical:absolute;mso-position-vertical-relative:text;mso-height-percent:0;mso-height-relative:margin;v-text-anchor:top" o:gfxdata="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" stroked="f">
+                <v:textbox inset="0,0,0,0">
+                  <w:txbxContent>
+                    <w:p>
+                      <w:pPr>
+                        <w:pStyle w:val="Caption"/>
+                        <w:rPr>
+                          <w:noProof/>
+                        </w:rPr>
+                      </w:pPr>
+                      <w:r>
+                        <w:t>Figure 6: An unsuccessful random search with limit 8000. Note the prevalence of (0, 0) states.</w:t>
+                      </w:r>
+                    </w:p>
+                  </w:txbxContent>
+                </v:textbox>
+                <w10:wrap type="tight"/>
+              </v:shape>
+            </w:pict>
+          </mc:Fallback>
+        </mc:AlternateContent>
+      </w:r>
+      <w:r>
+        <w:rPr>
+          <w:noProof/>
+        </w:rPr>
+        <w:drawing>
+          <wp:anchor distT="0" distB="0" distL="114300" distR="114300" simplePos="0" relativeHeight="251681792" behindDoc="0" locked="0" layoutInCell="1" allowOverlap="1" wp14:anchorId="36653157" wp14:editId="154BC52F">
+            <wp:simplePos x="0" y="0"/>
+            <wp:positionH relativeFrom="column">
+              <wp:posOffset>-47625</wp:posOffset>
+            </wp:positionH>
+            <wp:positionV relativeFrom="paragraph">
+              <wp:posOffset>577850</wp:posOffset>
+            </wp:positionV>
+            <wp:extent cx="5731510" cy="1188085"/>
+            <wp:effectExtent l="0" t="0" r="2540" b="0"/>
+            <wp:wrapTight wrapText="bothSides">
+              <wp:wrapPolygon edited="0">
+                <wp:start x="0" y="0"/>
+                <wp:lineTo x="0" y="21127"/>
+                <wp:lineTo x="21538" y="21127"/>
+                <wp:lineTo x="21538" y="0"/>
+                <wp:lineTo x="0" y="0"/>
+              </wp:wrapPolygon>
+            </wp:wrapTight>
+            <wp:docPr id="12" name="Picture 12"/>
+            <wp:cNvGraphicFramePr>
+              <a:graphicFrameLocks xmlns:a="http://schemas.openxmlformats.org/drawingml/2006/main" noChangeAspect="1"/>
+            </wp:cNvGraphicFramePr>
+            <a:graphic xmlns:a="http://schemas.openxmlformats.org/drawingml/2006/main">
+              <a:graphicData uri="http://schemas.openxmlformats.org/drawingml/2006/picture">
+                <pic:pic xmlns:pic="http://schemas.openxmlformats.org/drawingml/2006/picture">
+                  <pic:nvPicPr>
+                    <pic:cNvPr id="1" name=""/>
+                    <pic:cNvPicPr/>
+                  </pic:nvPicPr>
+                  <pic:blipFill rotWithShape="1">
+                    <a:blip r:embed="rId10"/>
+                    <a:srcRect t="80035" b="-1"/>
+                    <a:stretch/>
+                  </pic:blipFill>
+                  <pic:spPr bwMode="auto">
+                    <a:xfrm>
+                      <a:off x="0" y="0"/>
+                      <a:ext cx="5731510" cy="1188085"/>
+                    </a:xfrm>
+                    <a:prstGeom prst="rect">
+                      <a:avLst/>
+                    </a:prstGeom>
+                    <a:ln>
+                      <a:noFill/>
+                    </a:ln>
+                    <a:extLst>
+                      <a:ext uri="{53640926-AAD7-44D8-BBD7-CCE9431645EC}">
+                        <a14:shadowObscured xmlns:a14="http://schemas.microsoft.com/office/drawing/2010/main"/>
+                      </a:ext>
+                    </a:extLst>
+                  </pic:spPr>
+                </pic:pic>
+              </a:graphicData>
+            </a:graphic>
+            <wp14:sizeRelV relativeFrom="margin">
+              <wp14:pctHeight>0</wp14:pctHeight>
+            </wp14:sizeRelV>
+          </wp:anchor>
+        </w:drawing>
+      </w:r>
+      <w:r>
+        <w:t>Running the code initially, it kept hitting the search limit, so I doubled the search limit to see how that would affect the results. It kept hitting the limit without a successful result</w:t>
+      </w:r>
+      <w:r>
+        <w:t>, and I must have tried it 20 or 30 times with no successes</w:t>
+      </w:r>
+      <w:r>
+        <w:t>. It kept making moves that reverted it back to a (0, 0) state</w:t>
+      </w:r>
+      <w:r>
+        <w:t xml:space="preserve">: </w:t>
+      </w:r>
+    </w:p>
+    <w:p>
+      <w:pPr>
+        <w:rPr>
+          <w:noProof/>
+        </w:rPr>
+      </w:pPr>
+    </w:p>
+    <w:p>
+      <w:pPr>
+        <w:pStyle w:val="Heading1"/>
+        <w:rPr>
+          <w:noProof/>
+        </w:rPr>
+      </w:pPr>
+      <w:r>
+        <w:rPr>
+          <w:noProof/>
+        </w:rPr>
+        <w:lastRenderedPageBreak/>
+        <w:t>Water Jug Problem: Better Random Search</w:t>
+      </w:r>
+    </w:p>
+    <w:p>
+      <w:r>
+        <w:rPr>
+          <w:noProof/>
+        </w:rPr>
+        <mc:AlternateContent>
+          <mc:Choice Requires="wps">
+            <w:drawing>
+              <wp:anchor distT="0" distB="0" distL="114300" distR="114300" simplePos="0" relativeHeight="251687936" behindDoc="1" locked="0" layoutInCell="1" allowOverlap="1" wp14:anchorId="1FBC3755" wp14:editId="6455C7F8">
+                <wp:simplePos x="0" y="0"/>
+                <wp:positionH relativeFrom="column">
+                  <wp:posOffset>0</wp:posOffset>
+                </wp:positionH>
+                <wp:positionV relativeFrom="paragraph">
+                  <wp:posOffset>3302000</wp:posOffset>
+                </wp:positionV>
+                <wp:extent cx="5731510" cy="635"/>
+                <wp:effectExtent l="0" t="0" r="0" b="0"/>
+                <wp:wrapTight wrapText="bothSides">
+                  <wp:wrapPolygon edited="0">
+                    <wp:start x="0" y="0"/>
+                    <wp:lineTo x="0" y="21600"/>
+                    <wp:lineTo x="21600" y="21600"/>
+                    <wp:lineTo x="21600" y="0"/>
+                  </wp:wrapPolygon>
+                </wp:wrapTight>
+                <wp:docPr id="15" name="Text Box 15"/>
+                <wp:cNvGraphicFramePr/>
+                <a:graphic xmlns:a="http://schemas.openxmlformats.org/drawingml/2006/main">
+                  <a:graphicData uri="http://schemas.microsoft.com/office/word/2010/wordprocessingShape">
+                    <wps:wsp>
+                      <wps:cNvSpPr txBox="1"/>
+                      <wps:spPr>
+                        <a:xfrm>
+                          <a:off x="0" y="0"/>
+                          <a:ext cx="5731510" cy="635"/>
+                        </a:xfrm>
+                        <a:prstGeom prst="rect">
+                          <a:avLst/>
+                        </a:prstGeom>
+                        <a:solidFill>
+                          <a:prstClr val="white"/>
+                        </a:solidFill>
+                        <a:ln>
+                          <a:noFill/>
+                        </a:ln>
+                      </wps:spPr>
+                      <wps:txbx>
+                        <w:txbxContent>
+                          <w:p>
+                            <w:pPr>
+                              <w:pStyle w:val="Caption"/>
+                              <w:rPr>
+                                <w:noProof/>
+                              </w:rPr>
+                            </w:pPr>
+                            <w:r>
+                              <w:t>Figure 7: A successful non-repeating random search.</w:t>
+                            </w:r>
+                          </w:p>
+                        </w:txbxContent>
+                      </wps:txbx>
+                      <wps:bodyPr rot="0" spcFirstLastPara="0" vertOverflow="overflow" horzOverflow="overflow" vert="horz" wrap="square" lIns="0" tIns="0" rIns="0" bIns="0" numCol="1" spcCol="0" rtlCol="0" fromWordArt="0" anchor="t" anchorCtr="0" forceAA="0" compatLnSpc="1">
+                        <a:prstTxWarp prst="textNoShape">
+                          <a:avLst/>
+                        </a:prstTxWarp>
+                        <a:spAutoFit/>
+                      </wps:bodyPr>
+                    </wps:wsp>
+                  </a:graphicData>
+                </a:graphic>
+              </wp:anchor>
+            </w:drawing>
+          </mc:Choice>
+          <mc:Fallback>
+            <w:pict>
+              <v:shape w14:anchorId="1FBC3755" id="Text Box 15" o:spid="_x0000_s1032" type="#_x0000_t202" style="position:absolute;left:0;text-align:left;margin-left:0;margin-top:260pt;width:451.3pt;height:.05pt;z-index:-251628544;visibility:visible;mso-wrap-style:square;mso-wrap-distance-left:9pt;mso-wrap-distance-top:0;mso-wrap-distance-right:9pt;mso-wrap-distance-bottom:0;mso-position-horizontal:absolute;mso-position-horizontal-relative:text;mso-position-vertical:absolute;mso-position-vertical-relative:text;v-text-anchor:top" o:gfxdata="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" stroked="f">
+                <v:textbox style="mso-fit-shape-to-text:t" inset="0,0,0,0">
+                  <w:txbxContent>
+                    <w:p>
+                      <w:pPr>
+                        <w:pStyle w:val="Caption"/>
+                        <w:rPr>
+                          <w:noProof/>
+                        </w:rPr>
+                      </w:pPr>
+                      <w:r>
+                        <w:t>Figure 7: A successful non-repeating random search.</w:t>
+                      </w:r>
+                    </w:p>
+                  </w:txbxContent>
+                </v:textbox>
+                <w10:wrap type="tight"/>
+              </v:shape>
+            </w:pict>
+          </mc:Fallback>
+        </mc:AlternateContent>
+      </w:r>
+      <w:r>
+        <w:rPr>
+          <w:noProof/>
+        </w:rPr>
+        <w:drawing>
+          <wp:anchor distT="0" distB="0" distL="114300" distR="114300" simplePos="0" relativeHeight="251685888" behindDoc="0" locked="0" layoutInCell="1" allowOverlap="1" wp14:anchorId="72BA9DCC" wp14:editId="36356FAC">
+            <wp:simplePos x="0" y="0"/>
+            <wp:positionH relativeFrom="column">
+              <wp:posOffset>0</wp:posOffset>
+            </wp:positionH>
+            <wp:positionV relativeFrom="paragraph">
+              <wp:posOffset>598805</wp:posOffset>
+            </wp:positionV>
+            <wp:extent cx="5731510" cy="2646045"/>
+            <wp:effectExtent l="0" t="0" r="2540" b="1905"/>
+            <wp:wrapTight wrapText="bothSides">
+              <wp:wrapPolygon edited="0">
+                <wp:start x="0" y="0"/>
+                <wp:lineTo x="0" y="21460"/>
+                <wp:lineTo x="21538" y="21460"/>
+                <wp:lineTo x="21538" y="0"/>
+                <wp:lineTo x="0" y="0"/>
+              </wp:wrapPolygon>
+            </wp:wrapTight>
+            <wp:docPr id="14" name="Picture 14"/>
+            <wp:cNvGraphicFramePr>
+              <a:graphicFrameLocks xmlns:a="http://schemas.openxmlformats.org/drawingml/2006/main" noChangeAspect="1"/>
+            </wp:cNvGraphicFramePr>
+            <a:graphic xmlns:a="http://schemas.openxmlformats.org/drawingml/2006/main">
+              <a:graphicData uri="http://schemas.openxmlformats.org/drawingml/2006/picture">
+                <pic:pic xmlns:pic="http://schemas.openxmlformats.org/drawingml/2006/picture">
+                  <pic:nvPicPr>
+                    <pic:cNvPr id="1" name=""/>
+                    <pic:cNvPicPr/>
+                  </pic:nvPicPr>
+                  <pic:blipFill>
+                    <a:blip r:embed="rId11"/>
+                    <a:stretch>
+                      <a:fillRect/>
+                    </a:stretch>
+                  </pic:blipFill>
+                  <pic:spPr>
+                    <a:xfrm>
+                      <a:off x="0" y="0"/>
+                      <a:ext cx="5731510" cy="2646045"/>
+                    </a:xfrm>
+                    <a:prstGeom prst="rect">
+                      <a:avLst/>
+                    </a:prstGeom>
+                  </pic:spPr>
+                </pic:pic>
+              </a:graphicData>
+            </a:graphic>
+          </wp:anchor>
+        </w:drawing>
+      </w:r>
+      <w:r>
+        <w:t xml:space="preserve">I added the code </w:t>
+      </w:r>
+      <w:r>
+        <w:t>to have the program check for the full set of win states, but it had no more success than the random search looking only for a (4, 0) state. Adding the check against doing moves that do not change the game state finally resulted in successes:</w:t>
+      </w:r>
+    </w:p>
+    <w:p>
+      <w:r>
+        <w:t>Running the program 20 times yielded the following data:</w:t>
+      </w:r>
+    </w:p>
     <w:p/>
+    <w:p>
+      <w:pPr>
+        <w:pStyle w:val="Caption"/>
+        <w:keepNext/>
+      </w:pPr>
+      <w:r>
+        <w:t xml:space="preserve">Table </w:t>
+      </w:r>
+      <w:fldSimple w:instr=" SEQ Table \* ARABIC ">
+        <w:r>
+          <w:rPr>
+            <w:noProof/>
+          </w:rPr>
+          <w:t>2</w:t>
+        </w:r>
+      </w:fldSimple>
+      <w:r>
+        <w:t>: The results of 20 non-repeating random searches.</w:t>
+      </w:r>
+    </w:p>
+    <w:tbl>
+      <w:tblPr>
+        <w:tblStyle w:val="TableGrid"/>
+        <w:tblW w:w="0" w:type="auto"/>
+        <w:tblLook w:val="04A0" w:firstRow="1" w:lastRow="0" w:firstColumn="1" w:lastColumn="0" w:noHBand="0" w:noVBand="1"/>
+      </w:tblPr>
+      <w:tblGrid>
+        <w:gridCol w:w="1857"/>
+        <w:gridCol w:w="2469"/>
+        <w:gridCol w:w="2405"/>
+        <w:gridCol w:w="2285"/>
+      </w:tblGrid>
+      <w:tr>
+        <w:tc>
+          <w:tcPr>
+            <w:tcW w:w="1857" w:type="dxa"/>
+          </w:tcPr>
+          <w:p>
+            <w:pPr>
+              <w:jc w:val="left"/>
+            </w:pPr>
+            <w:r>
+              <w:t>Success Rate</w:t>
+            </w:r>
+          </w:p>
+        </w:tc>
+        <w:tc>
+          <w:tcPr>
+            <w:tcW w:w="2469" w:type="dxa"/>
+          </w:tcPr>
+          <w:p>
+            <w:pPr>
+              <w:jc w:val="left"/>
+            </w:pPr>
+            <w:r>
+              <w:t>Average Count on Success</w:t>
+            </w:r>
+          </w:p>
+        </w:tc>
+        <w:tc>
+          <w:tcPr>
+            <w:tcW w:w="2405" w:type="dxa"/>
+          </w:tcPr>
+          <w:p>
+            <w:pPr>
+              <w:jc w:val="left"/>
+            </w:pPr>
+            <w:r>
+              <w:t>Average History on Success</w:t>
+            </w:r>
+          </w:p>
+        </w:tc>
+        <w:tc>
+          <w:tcPr>
+            <w:tcW w:w="2285" w:type="dxa"/>
+          </w:tcPr>
+          <w:p>
+            <w:pPr>
+              <w:jc w:val="left"/>
+            </w:pPr>
+            <w:r>
+              <w:t>Average proportion of invalid moves</w:t>
+            </w:r>
+          </w:p>
+        </w:tc>
+      </w:tr>
+      <w:tr>
+        <w:tc>
+          <w:tcPr>
+            <w:tcW w:w="1857" w:type="dxa"/>
+          </w:tcPr>
+          <w:p>
+            <w:pPr>
+              <w:jc w:val="left"/>
+            </w:pPr>
+            <w:r>
+              <w:t>16/20</w:t>
+            </w:r>
+          </w:p>
+        </w:tc>
+        <w:tc>
+          <w:tcPr>
+            <w:tcW w:w="2469" w:type="dxa"/>
+          </w:tcPr>
+          <w:p>
+            <w:pPr>
+              <w:jc w:val="left"/>
+            </w:pPr>
+            <w:r>
+              <w:t>2544.4</w:t>
+            </w:r>
+          </w:p>
+        </w:tc>
+        <w:tc>
+          <w:tcPr>
+            <w:tcW w:w="2405" w:type="dxa"/>
+          </w:tcPr>
+          <w:p>
+            <w:pPr>
+              <w:jc w:val="left"/>
+            </w:pPr>
+            <w:r>
+              <w:t xml:space="preserve">1126.4 </w:t>
+            </w:r>
+          </w:p>
+        </w:tc>
+        <w:tc>
+          <w:tcPr>
+            <w:tcW w:w="2285" w:type="dxa"/>
+          </w:tcPr>
+          <w:p>
+            <w:pPr>
+              <w:jc w:val="left"/>
+            </w:pPr>
+            <w:r>
+              <w:t>55.7 %</w:t>
+            </w:r>
+          </w:p>
+        </w:tc>
+      </w:tr>
+    </w:tbl>
+    <w:p/>
+    <w:p>
+      <w:r>
+        <w:t>Adding a cache of all past moves and preventing it from repeating a previous move yielded the following data when run 20 times:</w:t>
+      </w:r>
+    </w:p>
+    <w:p/>
+    <w:p>
+      <w:pPr>
+        <w:pStyle w:val="Caption"/>
+        <w:keepNext/>
+      </w:pPr>
+      <w:r>
+        <w:t xml:space="preserve">Table </w:t>
+      </w:r>
+      <w:r>
+        <w:fldChar w:fldCharType="begin"/>
+      </w:r>
+      <w:r>
+        <w:instrText xml:space="preserve"> SEQ Table \* ARABIC </w:instrText>
+      </w:r>
+      <w:r>
+        <w:fldChar w:fldCharType="separate"/>
+      </w:r>
+      <w:r>
+        <w:rPr>
+          <w:noProof/>
+        </w:rPr>
+        <w:t>3</w:t>
+      </w:r>
+      <w:r>
+        <w:fldChar w:fldCharType="end"/>
+      </w:r>
+      <w:r>
+        <w:t>: The results of 20 non-repeating random searches.</w:t>
+      </w:r>
+    </w:p>
+    <w:tbl>
+      <w:tblPr>
+        <w:tblStyle w:val="TableGrid"/>
+        <w:tblW w:w="0" w:type="auto"/>
+        <w:tblLook w:val="04A0" w:firstRow="1" w:lastRow="0" w:firstColumn="1" w:lastColumn="0" w:noHBand="0" w:noVBand="1"/>
+      </w:tblPr>
+      <w:tblGrid>
+        <w:gridCol w:w="1857"/>
+        <w:gridCol w:w="2469"/>
+        <w:gridCol w:w="2405"/>
+        <w:gridCol w:w="2285"/>
+      </w:tblGrid>
+      <w:tr>
+        <w:tc>
+          <w:tcPr>
+            <w:tcW w:w="1857" w:type="dxa"/>
+          </w:tcPr>
+          <w:p>
+            <w:pPr>
+              <w:jc w:val="left"/>
+            </w:pPr>
+            <w:r>
+              <w:t>Success Rate</w:t>
+            </w:r>
+          </w:p>
+        </w:tc>
+        <w:tc>
+          <w:tcPr>
+            <w:tcW w:w="2469" w:type="dxa"/>
+          </w:tcPr>
+          <w:p>
+            <w:pPr>
+              <w:jc w:val="left"/>
+            </w:pPr>
+            <w:r>
+              <w:t>Average Count on Success</w:t>
+            </w:r>
+          </w:p>
+        </w:tc>
+        <w:tc>
+          <w:tcPr>
+            <w:tcW w:w="2405" w:type="dxa"/>
+          </w:tcPr>
+          <w:p>
+            <w:pPr>
+              <w:jc w:val="left"/>
+            </w:pPr>
+            <w:r>
+              <w:t>Average History on Success</w:t>
+            </w:r>
+          </w:p>
+        </w:tc>
+        <w:tc>
+          <w:tcPr>
+            <w:tcW w:w="2285" w:type="dxa"/>
+          </w:tcPr>
+          <w:p>
+            <w:pPr>
+              <w:jc w:val="left"/>
+            </w:pPr>
+            <w:r>
+              <w:t>Average proportion of invalid moves</w:t>
+            </w:r>
+          </w:p>
+        </w:tc>
+      </w:tr>
+      <w:tr>
+        <w:tc>
+          <w:tcPr>
+            <w:tcW w:w="1857" w:type="dxa"/>
+          </w:tcPr>
+          <w:p>
+            <w:pPr>
+              <w:jc w:val="left"/>
+            </w:pPr>
+            <w:r>
+              <w:t>11/20</w:t>
+            </w:r>
+          </w:p>
+        </w:tc>
+        <w:tc>
+          <w:tcPr>
+            <w:tcW w:w="2469" w:type="dxa"/>
+          </w:tcPr>
+          <w:p>
+            <w:pPr>
+              <w:jc w:val="left"/>
+            </w:pPr>
+            <w:r>
+              <w:t>52.7</w:t>
+            </w:r>
+          </w:p>
+        </w:tc>
+        <w:tc>
+          <w:tcPr>
+            <w:tcW w:w="2405" w:type="dxa"/>
+          </w:tcPr>
+          <w:p>
+            <w:pPr>
+              <w:jc w:val="left"/>
+            </w:pPr>
+            <w:r>
+              <w:t>9.7</w:t>
+            </w:r>
+          </w:p>
+        </w:tc>
+        <w:tc>
+          <w:tcPr>
+            <w:tcW w:w="2285" w:type="dxa"/>
+          </w:tcPr>
+          <w:p>
+            <w:pPr>
+              <w:jc w:val="left"/>
+            </w:pPr>
+            <w:r>
+              <w:t>81.6%</w:t>
+            </w:r>
+          </w:p>
+        </w:tc>
+      </w:tr>
+    </w:tbl>
+    <w:p/>
+    <w:p>
+      <w:r>
+        <w:t>While the success rate was cut by a third, the average number of attempted moves on a successful result came down dramatically, as did the average number of valid moves on a successful result</w:t>
+      </w:r>
+      <w:r>
+        <w:t xml:space="preserve">, vastly improving the quality of </w:t>
+      </w:r>
+      <w:r>
+        <w:t>results that were successful</w:t>
+      </w:r>
+      <w:r>
+        <w:t>. Matching the latter, the average number of invalid moves (which now included already visited states) went up by more than half, which isn’t a big concern in this instance</w:t>
+      </w:r>
+      <w:r>
+        <w:t xml:space="preserve"> as we don’t want to be going around in circles.</w:t>
+      </w:r>
+      <w:bookmarkStart w:id="0" w:name="_GoBack"/>
+      <w:bookmarkEnd w:id="0"/>
+    </w:p>
     <w:sectPr>
       <w:pgSz w:w="11906" w:h="16838"/>
       <w:pgMar w:top="1440" w:right="1440" w:bottom="1440" w:left="1440" w:header="708" w:footer="708" w:gutter="0"/>
@@ -1580,7 +2832,7 @@
       </w:pPr>
     </w:pPrDefault>
   </w:docDefaults>
-  <w:latentStyles w:defLockedState="0" w:defUIPriority="99" w:defSemiHidden="0" w:defUnhideWhenUsed="0" w:defQFormat="0" w:count="375">
+  <w:latentStyles w:defLockedState="0" w:defUIPriority="99" w:defSemiHidden="0" w:defUnhideWhenUsed="0" w:defQFormat="0" w:count="376">
     <w:lsdException w:name="Normal" w:uiPriority="0" w:qFormat="1"/>
     <w:lsdException w:name="heading 1" w:uiPriority="9" w:qFormat="1"/>
     <w:lsdException w:name="heading 2" w:semiHidden="1" w:uiPriority="9" w:unhideWhenUsed="1" w:qFormat="1"/>
@@ -1686,7 +2938,6 @@
     <w:lsdException w:name="HTML Sample" w:semiHidden="1" w:unhideWhenUsed="1"/>
     <w:lsdException w:name="HTML Typewriter" w:semiHidden="1" w:unhideWhenUsed="1"/>
     <w:lsdException w:name="HTML Variable" w:semiHidden="1" w:unhideWhenUsed="1"/>
-    <w:lsdException w:name="Normal Table" w:semiHidden="1" w:unhideWhenUsed="1"/>
     <w:lsdException w:name="annotation subject" w:semiHidden="1" w:unhideWhenUsed="1"/>
     <w:lsdException w:name="No List" w:semiHidden="1" w:unhideWhenUsed="1"/>
     <w:lsdException w:name="Outline List 1" w:semiHidden="1" w:unhideWhenUsed="1"/>
@@ -1733,10 +2984,8 @@
     <w:lsdException w:name="Table Subtle 2" w:semiHidden="1" w:unhideWhenUsed="1"/>
     <w:lsdException w:name="Table Web 1" w:semiHidden="1" w:unhideWhenUsed="1"/>
     <w:lsdException w:name="Table Web 2" w:semiHidden="1" w:unhideWhenUsed="1"/>
-    <w:lsdException w:name="Table Web 3" w:semiHidden="1" w:unhideWhenUsed="1"/>
     <w:lsdException w:name="Balloon Text" w:semiHidden="1" w:unhideWhenUsed="1"/>
     <w:lsdException w:name="Table Grid" w:uiPriority="39"/>
-    <w:lsdException w:name="Table Theme" w:semiHidden="1" w:unhideWhenUsed="1"/>
     <w:lsdException w:name="Placeholder Text" w:semiHidden="1"/>
     <w:lsdException w:name="No Spacing" w:uiPriority="1" w:qFormat="1"/>
     <w:lsdException w:name="Light Shading" w:uiPriority="60"/>
@@ -1956,6 +3205,7 @@
     <w:lsdException w:name="Smart Hyperlink" w:semiHidden="1" w:unhideWhenUsed="1"/>
     <w:lsdException w:name="Hashtag" w:semiHidden="1" w:unhideWhenUsed="1"/>
     <w:lsdException w:name="Unresolved Mention" w:semiHidden="1" w:unhideWhenUsed="1"/>
+    <w:lsdException w:name="Smart Link" w:semiHidden="1" w:unhideWhenUsed="1"/>
   </w:latentStyles>
   <w:style w:type="paragraph" w:default="1" w:styleId="Normal">
     <w:name w:val="Normal"/>

</xml_diff>